<commit_message>
Continuo con Anteproyecto... Planificación
</commit_message>
<xml_diff>
--- a/Documentacion/AnteProyectoCon302.docx
+++ b/Documentacion/AnteProyectoCon302.docx
@@ -3358,10 +3358,7 @@
         <w:t>ListaR</w:t>
       </w:r>
       <w:r>
-        <w:t>iesgos</w:t>
-      </w:r>
-      <w:r>
-        <w:t>.xlsx”.</w:t>
+        <w:t>iesgos.xlsx”.</w:t>
       </w:r>
     </w:p>
     <w:p>
@@ -3560,93 +3557,177 @@
           <w:b/>
           <w:u w:val="single"/>
         </w:rPr>
-        <w:t>R-3</w:t>
-      </w:r>
-      <w:r>
+        <w:t>R-3 Disconformidad con entregable por parte de los usuarios</w:t>
+      </w:r>
+    </w:p>
+    <w:p>
+      <w:pPr>
+        <w:spacing w:after="200" w:line="276" w:lineRule="auto"/>
+        <w:jc w:val="left"/>
+        <w:rPr>
+          <w:b/>
+        </w:rPr>
+      </w:pPr>
+      <w:r>
+        <w:rPr>
+          <w:b/>
+        </w:rPr>
+        <w:t>Descripción:</w:t>
+      </w:r>
+    </w:p>
+    <w:p>
+      <w:pPr>
+        <w:spacing w:after="200" w:line="276" w:lineRule="auto"/>
+        <w:jc w:val="left"/>
+      </w:pPr>
+      <w:r>
+        <w:t>Se le presentará los entregables a los usuarios del sistema, con el fin de que realicen pruebas y comenten su funcionalidad, esto puede llevar a devoluciones negativas del producto entregado.</w:t>
+      </w:r>
+    </w:p>
+    <w:p>
+      <w:pPr>
+        <w:spacing w:after="200" w:line="276" w:lineRule="auto"/>
+        <w:jc w:val="left"/>
+        <w:rPr>
+          <w:b/>
+        </w:rPr>
+      </w:pPr>
+      <w:r>
+        <w:rPr>
+          <w:b/>
+        </w:rPr>
+        <w:t>Estrategia de minimización:</w:t>
+      </w:r>
+    </w:p>
+    <w:p>
+      <w:pPr>
+        <w:spacing w:after="200" w:line="276" w:lineRule="auto"/>
+        <w:jc w:val="left"/>
+      </w:pPr>
+      <w:r>
+        <w:t xml:space="preserve">En cada reunión antes del comienzo de cada entregable se realizará alguna evaluación con los grupos focos de las funcionalidades a realizar. Se tratará de realizar un bosquejo de la interfaz de usuario, con el fin de lograr una aceptación de las funcionalidades antes de la implementación. </w:t>
+      </w:r>
+      <w:r>
+        <w:rPr>
+          <w:highlight w:val="yellow"/>
+        </w:rPr>
+        <w:t xml:space="preserve">VER QUE SI NO SE CONFORMA A LOS USUARIOS SE </w:t>
+      </w:r>
+      <w:r>
+        <w:rPr>
+          <w:highlight w:val="yellow"/>
+        </w:rPr>
+        <w:lastRenderedPageBreak/>
+        <w:t>DEJARÁ LAS ANOTACIONES CORRESPONDIENTES Y SE SEGUIRÁ ADELANTE</w:t>
+      </w:r>
+    </w:p>
+    <w:p>
+      <w:pPr>
+        <w:spacing w:after="200" w:line="276" w:lineRule="auto"/>
+        <w:jc w:val="left"/>
         <w:rPr>
           <w:b/>
           <w:u w:val="single"/>
         </w:rPr>
-        <w:t xml:space="preserve"> </w:t>
-      </w:r>
-      <w:r>
+      </w:pPr>
+    </w:p>
+    <w:p>
+      <w:pPr>
+        <w:spacing w:after="200" w:line="276" w:lineRule="auto"/>
+        <w:jc w:val="left"/>
         <w:rPr>
           <w:b/>
           <w:u w:val="single"/>
         </w:rPr>
-        <w:t>Disconformidad con entregable por parte de los usuarios</w:t>
-      </w:r>
-    </w:p>
-    <w:p>
-      <w:pPr>
-        <w:spacing w:after="200" w:line="276" w:lineRule="auto"/>
-        <w:jc w:val="left"/>
-        <w:rPr>
-          <w:b/>
-        </w:rPr>
-      </w:pPr>
-      <w:r>
-        <w:rPr>
-          <w:b/>
-        </w:rPr>
-        <w:t>Descripción:</w:t>
-      </w:r>
-    </w:p>
-    <w:p>
-      <w:pPr>
-        <w:spacing w:after="200" w:line="276" w:lineRule="auto"/>
-        <w:jc w:val="left"/>
-      </w:pPr>
-      <w:r>
-        <w:t>Se le presentará los entregables a los usuarios del sistema, con el fin de que realicen pruebas y comenten su funcionalidad, esto puede llevar a devoluciones negativas del producto entregado.</w:t>
-      </w:r>
-    </w:p>
-    <w:p>
-      <w:pPr>
-        <w:spacing w:after="200" w:line="276" w:lineRule="auto"/>
-        <w:jc w:val="left"/>
-        <w:rPr>
-          <w:b/>
-        </w:rPr>
-      </w:pPr>
-      <w:r>
-        <w:rPr>
-          <w:b/>
-        </w:rPr>
-        <w:t>Estrategia de minimización:</w:t>
-      </w:r>
-    </w:p>
-    <w:p>
-      <w:pPr>
-        <w:spacing w:after="200" w:line="276" w:lineRule="auto"/>
-        <w:jc w:val="left"/>
-      </w:pPr>
-      <w:r>
-        <w:t xml:space="preserve">En cada reunión antes del comienzo de cada entregable se realizará alguna evaluación con los grupos focos de las funcionalidades a realizar. Se tratará de realizar un bosquejo de la interfaz de usuario, con el fin de lograr una aceptación de las funcionalidades antes de la implementación. </w:t>
-      </w:r>
-      <w:r>
-        <w:rPr>
-          <w:highlight w:val="yellow"/>
-        </w:rPr>
-        <w:t xml:space="preserve">VER QUE SI NO SE CONFORMA A LOS USUARIOS SE </w:t>
-      </w:r>
-      <w:r>
-        <w:rPr>
-          <w:highlight w:val="yellow"/>
-        </w:rPr>
-        <w:lastRenderedPageBreak/>
-        <w:t>DEJARÁ LAS ANOTACIONES CORRESPONDIENTES Y SE SEGUIRÁ ADELANTE</w:t>
-      </w:r>
-    </w:p>
-    <w:p>
-      <w:pPr>
-        <w:spacing w:after="200" w:line="276" w:lineRule="auto"/>
-        <w:jc w:val="left"/>
+      </w:pPr>
+      <w:r>
         <w:rPr>
           <w:b/>
           <w:u w:val="single"/>
         </w:rPr>
-      </w:pPr>
+        <w:t>R-4 Inexperiencia en la gestión del proyecto</w:t>
+      </w:r>
+    </w:p>
+    <w:p>
+      <w:pPr>
+        <w:spacing w:after="200" w:line="276" w:lineRule="auto"/>
+        <w:jc w:val="left"/>
+        <w:rPr>
+          <w:b/>
+        </w:rPr>
+      </w:pPr>
+      <w:r>
+        <w:rPr>
+          <w:b/>
+        </w:rPr>
+        <w:t>Descripción:</w:t>
+      </w:r>
+    </w:p>
+    <w:p>
+      <w:pPr>
+        <w:spacing w:after="200" w:line="276" w:lineRule="auto"/>
+        <w:jc w:val="left"/>
+      </w:pPr>
+      <w:r>
+        <w:t xml:space="preserve">Dado que </w:t>
+      </w:r>
+      <w:r>
+        <w:t>somos nuevos en la gestión del proyecto podríamos tener problemas en la planificaci</w:t>
+      </w:r>
+      <w:r>
+        <w:t>ón y seguimiento del mismo.</w:t>
+      </w:r>
+      <w:r>
+        <w:t xml:space="preserve"> </w:t>
+      </w:r>
+      <w:r>
+        <w:t>Obteniendo pérdida innecesaria</w:t>
+      </w:r>
+      <w:r>
+        <w:t xml:space="preserve"> de tiempo</w:t>
+      </w:r>
+      <w:r>
+        <w:t>, así como</w:t>
+      </w:r>
+      <w:r>
+        <w:t xml:space="preserve"> </w:t>
+      </w:r>
+      <w:r>
+        <w:t>no cumplir con la</w:t>
+      </w:r>
+      <w:r>
+        <w:t xml:space="preserve"> calidad </w:t>
+      </w:r>
+      <w:r>
+        <w:t xml:space="preserve">deseada </w:t>
+      </w:r>
+      <w:r>
+        <w:t>en el producto final.</w:t>
+      </w:r>
+    </w:p>
+    <w:p>
+      <w:pPr>
+        <w:spacing w:after="200" w:line="276" w:lineRule="auto"/>
+        <w:jc w:val="left"/>
+        <w:rPr>
+          <w:b/>
+        </w:rPr>
+      </w:pPr>
+      <w:r>
+        <w:rPr>
+          <w:b/>
+        </w:rPr>
+        <w:t>Estrategia de minimización:</w:t>
+      </w:r>
+    </w:p>
+    <w:p>
+      <w:pPr>
+        <w:spacing w:after="200" w:line="276" w:lineRule="auto"/>
+        <w:jc w:val="left"/>
+      </w:pPr>
+      <w:r>
+        <w:t>Buscaremos constante apoyo en cada etapa del proyecto por parte de gente con experiencia en el tema. Documentaremos todo lo que sea posible a fin de dar un mejor cierre al proyecto.</w:t>
+      </w:r>
     </w:p>
     <w:p>
       <w:pPr>
@@ -3657,108 +3738,79 @@
           <w:u w:val="single"/>
         </w:rPr>
       </w:pPr>
-      <w:r>
+    </w:p>
+    <w:p>
+      <w:pPr>
+        <w:spacing w:after="200" w:line="276" w:lineRule="auto"/>
+        <w:jc w:val="left"/>
         <w:rPr>
           <w:b/>
           <w:u w:val="single"/>
         </w:rPr>
-        <w:t>R-4</w:t>
-      </w:r>
+      </w:pPr>
       <w:r>
         <w:rPr>
           <w:b/>
           <w:u w:val="single"/>
         </w:rPr>
-        <w:t xml:space="preserve"> </w:t>
-      </w:r>
-      <w:r>
+        <w:t>R-5 Problemas con las herramientas seleccionadas</w:t>
+      </w:r>
+    </w:p>
+    <w:p>
+      <w:pPr>
+        <w:spacing w:after="200" w:line="276" w:lineRule="auto"/>
+        <w:jc w:val="left"/>
+        <w:rPr>
+          <w:b/>
+        </w:rPr>
+      </w:pPr>
+      <w:r>
+        <w:rPr>
+          <w:b/>
+        </w:rPr>
+        <w:t>Descripción:</w:t>
+      </w:r>
+    </w:p>
+    <w:p>
+      <w:pPr>
+        <w:spacing w:after="200" w:line="276" w:lineRule="auto"/>
+        <w:jc w:val="left"/>
+        <w:rPr>
+          <w:b/>
+        </w:rPr>
+      </w:pPr>
+      <w:r>
+        <w:rPr>
+          <w:b/>
+          <w:highlight w:val="yellow"/>
+        </w:rPr>
+        <w:t>DEPENDE DE LAS ALTERNATIVAS Y LAS HERRAMIENTAS DEFINIDAS EN ELLAS</w:t>
+      </w:r>
+    </w:p>
+    <w:p>
+      <w:pPr>
+        <w:spacing w:after="200" w:line="276" w:lineRule="auto"/>
+        <w:jc w:val="left"/>
+        <w:rPr>
+          <w:b/>
+        </w:rPr>
+      </w:pPr>
+      <w:r>
+        <w:rPr>
+          <w:b/>
+        </w:rPr>
+        <w:t>Estrategia de minimización:</w:t>
+      </w:r>
+    </w:p>
+    <w:p>
+      <w:pPr>
+        <w:spacing w:after="200" w:line="276" w:lineRule="auto"/>
+        <w:jc w:val="left"/>
         <w:rPr>
           <w:b/>
           <w:u w:val="single"/>
         </w:rPr>
-        <w:t>Inexperiencia en la gestión del proyecto</w:t>
-      </w:r>
-    </w:p>
-    <w:p>
-      <w:pPr>
-        <w:spacing w:after="200" w:line="276" w:lineRule="auto"/>
-        <w:jc w:val="left"/>
-        <w:rPr>
-          <w:b/>
-        </w:rPr>
-      </w:pPr>
-      <w:r>
-        <w:rPr>
-          <w:b/>
-        </w:rPr>
-        <w:t>Descripción:</w:t>
-      </w:r>
-    </w:p>
-    <w:p>
-      <w:pPr>
-        <w:spacing w:after="200" w:line="276" w:lineRule="auto"/>
-        <w:jc w:val="left"/>
-      </w:pPr>
-      <w:r>
-        <w:t xml:space="preserve">Dado que </w:t>
-      </w:r>
-      <w:r>
-        <w:t>somos nuevos en la gestión del proyecto podríamos tener problemas en la planificaci</w:t>
-      </w:r>
-      <w:r>
-        <w:t>ón y seguimiento del mismo.</w:t>
-      </w:r>
-      <w:r>
-        <w:t xml:space="preserve"> </w:t>
-      </w:r>
-      <w:r>
-        <w:t>Obteniendo pérdida innecesaria</w:t>
-      </w:r>
-      <w:r>
-        <w:t xml:space="preserve"> de tiempo</w:t>
-      </w:r>
-      <w:r>
-        <w:t>, así como</w:t>
-      </w:r>
-      <w:r>
-        <w:t xml:space="preserve"> </w:t>
-      </w:r>
-      <w:r>
-        <w:t>no cumplir con la</w:t>
-      </w:r>
-      <w:r>
-        <w:t xml:space="preserve"> calidad </w:t>
-      </w:r>
-      <w:r>
-        <w:t xml:space="preserve">deseada </w:t>
-      </w:r>
-      <w:r>
-        <w:t>en el producto final.</w:t>
-      </w:r>
-    </w:p>
-    <w:p>
-      <w:pPr>
-        <w:spacing w:after="200" w:line="276" w:lineRule="auto"/>
-        <w:jc w:val="left"/>
-        <w:rPr>
-          <w:b/>
-        </w:rPr>
-      </w:pPr>
-      <w:r>
-        <w:rPr>
-          <w:b/>
-        </w:rPr>
-        <w:t>Estrategia de minimización:</w:t>
-      </w:r>
-    </w:p>
-    <w:p>
-      <w:pPr>
-        <w:spacing w:after="200" w:line="276" w:lineRule="auto"/>
-        <w:jc w:val="left"/>
-      </w:pPr>
-      <w:r>
-        <w:t>Buscaremos constante apoyo en cada etapa del proyecto por parte de gente con experiencia en el tema. Documentaremos todo lo que sea posible a fin de dar un mejor cierre al proyecto.</w:t>
-      </w:r>
+      </w:pPr>
     </w:p>
     <w:p>
       <w:pPr>
@@ -3769,36 +3821,87 @@
           <w:u w:val="single"/>
         </w:rPr>
       </w:pPr>
-    </w:p>
-    <w:p>
-      <w:pPr>
-        <w:spacing w:after="200" w:line="276" w:lineRule="auto"/>
-        <w:jc w:val="left"/>
+      <w:r>
         <w:rPr>
           <w:b/>
           <w:u w:val="single"/>
         </w:rPr>
-      </w:pPr>
-      <w:r>
+        <w:t xml:space="preserve">R-6 Deserción de uno de los integrantes del equipo de desarrollo </w:t>
+      </w:r>
+    </w:p>
+    <w:p>
+      <w:pPr>
+        <w:spacing w:after="200" w:line="276" w:lineRule="auto"/>
+        <w:jc w:val="left"/>
+        <w:rPr>
+          <w:b/>
+        </w:rPr>
+      </w:pPr>
+      <w:r>
+        <w:rPr>
+          <w:b/>
+        </w:rPr>
+        <w:t>Descripción:</w:t>
+      </w:r>
+    </w:p>
+    <w:p>
+      <w:pPr>
+        <w:spacing w:after="200" w:line="276" w:lineRule="auto"/>
+        <w:jc w:val="left"/>
+      </w:pPr>
+      <w:r>
+        <w:t>Por problemas personales algún integrante del equipo podría abandonar el proyecto.</w:t>
+      </w:r>
+    </w:p>
+    <w:p>
+      <w:pPr>
+        <w:spacing w:after="200" w:line="276" w:lineRule="auto"/>
+        <w:jc w:val="left"/>
+        <w:rPr>
+          <w:b/>
+        </w:rPr>
+      </w:pPr>
+      <w:r>
+        <w:rPr>
+          <w:b/>
+        </w:rPr>
+        <w:t>Plan de contingencia:</w:t>
+      </w:r>
+    </w:p>
+    <w:p>
+      <w:pPr>
+        <w:spacing w:after="200" w:line="276" w:lineRule="auto"/>
+        <w:jc w:val="left"/>
+      </w:pPr>
+      <w:r>
+        <w:t>En caso de que esto suceda, se deberá evaluar la posibilidad de tener que recortar el proyecto. Se quitarán los requerimientos que sean menos relevantes con el fin de poder realizar un producto final al menos funcional.</w:t>
+      </w:r>
+    </w:p>
+    <w:p>
+      <w:pPr>
+        <w:spacing w:after="200" w:line="276" w:lineRule="auto"/>
+        <w:jc w:val="left"/>
         <w:rPr>
           <w:b/>
           <w:u w:val="single"/>
         </w:rPr>
-        <w:t>R-5</w:t>
-      </w:r>
-      <w:r>
+      </w:pPr>
+    </w:p>
+    <w:p>
+      <w:pPr>
+        <w:spacing w:after="200" w:line="276" w:lineRule="auto"/>
+        <w:jc w:val="left"/>
         <w:rPr>
           <w:b/>
           <w:u w:val="single"/>
         </w:rPr>
-        <w:t xml:space="preserve"> </w:t>
-      </w:r>
+      </w:pPr>
       <w:r>
         <w:rPr>
           <w:b/>
           <w:u w:val="single"/>
         </w:rPr>
-        <w:t>Problemas con las herramientas seleccionadas</w:t>
+        <w:t>R-7 Enfermedad o incapacidad de trabajar por parte de los integrantes del equipo de desarrollo</w:t>
       </w:r>
     </w:p>
     <w:p>
@@ -3813,44 +3916,47 @@
         <w:rPr>
           <w:b/>
         </w:rPr>
-        <w:t>Descripci</w:t>
-      </w:r>
-      <w:r>
+        <w:lastRenderedPageBreak/>
+        <w:t>Descripción:</w:t>
+      </w:r>
+    </w:p>
+    <w:p>
+      <w:pPr>
+        <w:spacing w:after="200" w:line="276" w:lineRule="auto"/>
+        <w:jc w:val="left"/>
+      </w:pPr>
+      <w:r>
+        <w:t>Por problemas de salud o trabajo, los integrantes del equipo pueden verse incapacitados de cumplir con las horas planificadas de trabajo.</w:t>
+      </w:r>
+    </w:p>
+    <w:p>
+      <w:pPr>
+        <w:spacing w:after="200" w:line="276" w:lineRule="auto"/>
+        <w:jc w:val="left"/>
         <w:rPr>
           <w:b/>
         </w:rPr>
-        <w:t>ón:</w:t>
-      </w:r>
-    </w:p>
-    <w:p>
-      <w:pPr>
-        <w:spacing w:after="200" w:line="276" w:lineRule="auto"/>
-        <w:jc w:val="left"/>
+      </w:pPr>
+      <w:r>
         <w:rPr>
           <w:b/>
         </w:rPr>
-      </w:pPr>
+        <w:t>Plan de contingencia</w:t>
+      </w:r>
       <w:r>
         <w:rPr>
           <w:b/>
-          <w:highlight w:val="yellow"/>
-        </w:rPr>
-        <w:t>DEPENDE DE LAS ALTERNATIVAS Y LAS HERRAMIENTAS DEFINIDAS EN ELLAS</w:t>
-      </w:r>
-    </w:p>
-    <w:p>
-      <w:pPr>
-        <w:spacing w:after="200" w:line="276" w:lineRule="auto"/>
-        <w:jc w:val="left"/>
-        <w:rPr>
-          <w:b/>
-        </w:rPr>
-      </w:pPr>
-      <w:r>
-        <w:rPr>
-          <w:b/>
-        </w:rPr>
-        <w:t>Estrategia de minimización:</w:t>
+        </w:rPr>
+        <w:t>:</w:t>
+      </w:r>
+    </w:p>
+    <w:p>
+      <w:pPr>
+        <w:spacing w:after="200" w:line="276" w:lineRule="auto"/>
+        <w:jc w:val="left"/>
+      </w:pPr>
+      <w:r>
+        <w:t>En caso que suceda dicho problema, reorganizaremos las horas planificadas recargando de ser posible al integrante activo.</w:t>
       </w:r>
     </w:p>
     <w:p>
@@ -3877,21 +3983,23 @@
           <w:b/>
           <w:u w:val="single"/>
         </w:rPr>
-        <w:t>R-6</w:t>
-      </w:r>
+        <w:t>R-8 Problema con el repositorio de datos (</w:t>
+      </w:r>
+      <w:proofErr w:type="spellStart"/>
       <w:r>
         <w:rPr>
           <w:b/>
           <w:u w:val="single"/>
         </w:rPr>
-        <w:t xml:space="preserve"> </w:t>
-      </w:r>
+        <w:t>Github</w:t>
+      </w:r>
+      <w:proofErr w:type="spellEnd"/>
       <w:r>
         <w:rPr>
           <w:b/>
           <w:u w:val="single"/>
         </w:rPr>
-        <w:t xml:space="preserve">Deserción de uno de los integrantes del equipo de desarrollo </w:t>
+        <w:t>)</w:t>
       </w:r>
     </w:p>
     <w:p>
@@ -3915,7 +4023,7 @@
         <w:jc w:val="left"/>
       </w:pPr>
       <w:r>
-        <w:t>Por problemas personales algún integrante del equipo podría abandonar el proyecto.</w:t>
+        <w:t>Trabajaremos con un repositorio online para facilitar el trabajo en equipo y control del versionado. Dicho repositorio podría llegar a presentar problemas, imposibilitando así continuar con el proyecto.</w:t>
       </w:r>
     </w:p>
     <w:p>
@@ -3930,249 +4038,361 @@
         <w:rPr>
           <w:b/>
         </w:rPr>
-        <w:t>Plan de contingencia</w:t>
-      </w:r>
-      <w:r>
-        <w:rPr>
-          <w:b/>
-        </w:rPr>
-        <w:t>:</w:t>
-      </w:r>
-    </w:p>
-    <w:p>
-      <w:pPr>
-        <w:spacing w:after="200" w:line="276" w:lineRule="auto"/>
-        <w:jc w:val="left"/>
-      </w:pPr>
-      <w:r>
-        <w:t>En caso de que esto suceda, se deberá evaluar la posibilidad de tener que recortar el proyecto. Se quitarán los requerimientos que sean menos relevantes con el fin de poder realizar un producto final al menos funcional.</w:t>
-      </w:r>
-    </w:p>
-    <w:p>
-      <w:pPr>
-        <w:spacing w:after="200" w:line="276" w:lineRule="auto"/>
-        <w:jc w:val="left"/>
-        <w:rPr>
-          <w:b/>
-          <w:u w:val="single"/>
-        </w:rPr>
-      </w:pPr>
-    </w:p>
-    <w:p>
-      <w:pPr>
-        <w:spacing w:after="200" w:line="276" w:lineRule="auto"/>
-        <w:jc w:val="left"/>
-        <w:rPr>
-          <w:b/>
-          <w:u w:val="single"/>
-        </w:rPr>
-      </w:pPr>
+        <w:t>Estrategia de minimización:</w:t>
+      </w:r>
+    </w:p>
+    <w:p>
+      <w:pPr>
+        <w:spacing w:after="200" w:line="276" w:lineRule="auto"/>
+        <w:jc w:val="left"/>
+      </w:pPr>
+      <w:r>
+        <w:t>Realizaremos respaldos diarios de lo realizado en una unidad física.</w:t>
+      </w:r>
+    </w:p>
+    <w:p>
+      <w:pPr>
+        <w:spacing w:after="200" w:line="276" w:lineRule="auto"/>
+        <w:jc w:val="left"/>
+      </w:pPr>
+    </w:p>
+    <w:p>
+      <w:pPr>
+        <w:pStyle w:val="Prrafodelista"/>
+        <w:spacing w:after="200" w:line="276" w:lineRule="auto"/>
+        <w:ind w:left="1065"/>
+        <w:jc w:val="left"/>
+      </w:pPr>
+    </w:p>
+    <w:p>
+      <w:pPr>
+        <w:pStyle w:val="Prrafodelista"/>
+        <w:spacing w:after="200" w:line="276" w:lineRule="auto"/>
+        <w:ind w:left="1065"/>
+        <w:jc w:val="left"/>
+      </w:pPr>
+    </w:p>
+    <w:p>
+      <w:pPr>
+        <w:pStyle w:val="Titulo1Numerado"/>
+      </w:pPr>
+      <w:r>
+        <w:t>Plan de proyecto</w:t>
+      </w:r>
+    </w:p>
+    <w:p>
+      <w:pPr>
+        <w:spacing w:after="200" w:line="276" w:lineRule="auto"/>
+        <w:jc w:val="left"/>
+      </w:pPr>
+      <w:r>
+        <w:t>A continuación proporcionaremos un marco de trabajo que nos permita hacer estimaciones, y demostrar qué mecanismos de control se utilizarán para administrar el desarrollo del proyecto.</w:t>
+      </w:r>
+    </w:p>
+    <w:p>
+      <w:pPr>
+        <w:pStyle w:val="Titulo2Numerado"/>
+        <w:numPr>
+          <w:ilvl w:val="1"/>
+          <w:numId w:val="14"/>
+        </w:numPr>
+      </w:pPr>
+      <w:r>
+        <w:t>Definición del proceso</w:t>
+      </w:r>
+    </w:p>
+    <w:p>
+      <w:pPr>
+        <w:pStyle w:val="Titulo3Numerado"/>
+        <w:numPr>
+          <w:ilvl w:val="2"/>
+          <w:numId w:val="14"/>
+        </w:numPr>
+      </w:pPr>
+      <w:r>
+        <w:t>Metodología</w:t>
+      </w:r>
+    </w:p>
+    <w:p>
+      <w:r>
+        <w:t>Se incorporarán al proyecto algunas buenas prácticas de la metodología ágil</w:t>
+      </w:r>
+      <w:r>
+        <w:t xml:space="preserve"> </w:t>
+      </w:r>
+      <w:r>
+        <w:rPr>
+          <w:highlight w:val="yellow"/>
+        </w:rPr>
+        <w:t>VER SI ES UNA METODOLOGIA O HAY QUE ACLARAR ALGO MAS</w:t>
+      </w:r>
+      <w:r>
+        <w:t xml:space="preserve"> </w:t>
+      </w:r>
+      <w:proofErr w:type="spellStart"/>
+      <w:r>
+        <w:t>Scrum</w:t>
+      </w:r>
+      <w:proofErr w:type="spellEnd"/>
+      <w:r>
+        <w:t xml:space="preserve">. Debemos aclarar que no es posible aplicar </w:t>
+      </w:r>
+      <w:proofErr w:type="spellStart"/>
+      <w:r>
+        <w:t>Scrum</w:t>
+      </w:r>
+      <w:proofErr w:type="spellEnd"/>
+      <w:r>
+        <w:t xml:space="preserve"> como se debería, ya que el equipo de desarrollo es reducido, pero si adoptaremos algunos buenos hábitos. </w:t>
+      </w:r>
+    </w:p>
+    <w:p>
+      <w:pPr>
+        <w:pStyle w:val="Titulo3Numerado"/>
+        <w:numPr>
+          <w:ilvl w:val="2"/>
+          <w:numId w:val="14"/>
+        </w:numPr>
+      </w:pPr>
+      <w:r>
+        <w:lastRenderedPageBreak/>
+        <w:t>Ciclo de vida elegido</w:t>
+      </w:r>
+    </w:p>
+    <w:p>
+      <w:r>
+        <w:rPr>
+          <w:highlight w:val="yellow"/>
+        </w:rPr>
+        <w:t>Cada ciclo de vida</w:t>
+      </w:r>
+      <w:r>
+        <w:t xml:space="preserve"> comienza con una reunión en la cual evaluaremos la pila de producto (lista de funcionalidades o requerimientos), seleccionando una parte de los mismos con el fin de generar un sprint (lista de funcionalidades que generan un entregable). Cada sprint durará aproximadamente quince días. Se tendrán reuniones diarias de no más de veinte minutos, con el fin de saber ¿qué hicimos?, ¿qué problema tuvimos?, y ¿Qué vamos a hacer en el día?</w:t>
+      </w:r>
+      <w:r>
+        <w:t xml:space="preserve"> </w:t>
+      </w:r>
+      <w:r>
+        <w:rPr>
+          <w:highlight w:val="yellow"/>
+        </w:rPr>
+        <w:t>CHEQUEAR</w:t>
+      </w:r>
+      <w:r>
+        <w:t>. Al final de cada sprint contaremos con una porción funcional del producto,</w:t>
+      </w:r>
+      <w:r>
+        <w:t xml:space="preserve"> se llevará a cabo una reunión para evaluar como fue el proceso de desarrollo.</w:t>
+      </w:r>
+      <w:r>
+        <w:t xml:space="preserve"> </w:t>
+      </w:r>
+      <w:r>
+        <w:t>El producto será entregado</w:t>
+      </w:r>
+      <w:r>
+        <w:t xml:space="preserve"> a los usuarios para comprobar su funcionalidad y o</w:t>
+      </w:r>
+      <w:r>
+        <w:t>btener devoluciones del mismo. Terminada dicha etapa comenzaremos de nuevo con el ciclo.</w:t>
+      </w:r>
+    </w:p>
+    <w:p>
+      <w:r>
+        <w:rPr>
+          <w:noProof/>
+          <w:lang w:eastAsia="es-UY"/>
+        </w:rPr>
+        <w:drawing>
+          <wp:inline distT="0" distB="0" distL="0" distR="0">
+            <wp:extent cx="5400040" cy="2193925"/>
+            <wp:effectExtent l="0" t="0" r="0" b="0"/>
+            <wp:docPr id="1" name="Imagen 1"/>
+            <wp:cNvGraphicFramePr>
+              <a:graphicFrameLocks xmlns:a="http://schemas.openxmlformats.org/drawingml/2006/main" noChangeAspect="1"/>
+            </wp:cNvGraphicFramePr>
+            <a:graphic xmlns:a="http://schemas.openxmlformats.org/drawingml/2006/main">
+              <a:graphicData uri="http://schemas.openxmlformats.org/drawingml/2006/picture">
+                <pic:pic xmlns:pic="http://schemas.openxmlformats.org/drawingml/2006/picture">
+                  <pic:nvPicPr>
+                    <pic:cNvPr id="1" name="scrumciclo.gif"/>
+                    <pic:cNvPicPr/>
+                  </pic:nvPicPr>
+                  <pic:blipFill>
+                    <a:blip r:embed="rId8">
+                      <a:extLst>
+                        <a:ext uri="{28A0092B-C50C-407E-A947-70E740481C1C}">
+                          <a14:useLocalDpi xmlns:a14="http://schemas.microsoft.com/office/drawing/2010/main" val="0"/>
+                        </a:ext>
+                      </a:extLst>
+                    </a:blip>
+                    <a:stretch>
+                      <a:fillRect/>
+                    </a:stretch>
+                  </pic:blipFill>
+                  <pic:spPr>
+                    <a:xfrm>
+                      <a:off x="0" y="0"/>
+                      <a:ext cx="5400040" cy="2193925"/>
+                    </a:xfrm>
+                    <a:prstGeom prst="rect">
+                      <a:avLst/>
+                    </a:prstGeom>
+                  </pic:spPr>
+                </pic:pic>
+              </a:graphicData>
+            </a:graphic>
+          </wp:inline>
+        </w:drawing>
+      </w:r>
+    </w:p>
+    <w:p>
+      <w:pPr>
+        <w:pStyle w:val="Titulo3Numerado"/>
+        <w:numPr>
+          <w:ilvl w:val="2"/>
+          <w:numId w:val="14"/>
+        </w:numPr>
+      </w:pPr>
+      <w:r>
+        <w:t>Incremento o iteraciones definidas</w:t>
+      </w:r>
+    </w:p>
+    <w:p>
+      <w:r>
+        <w:t xml:space="preserve">El proyecto será dividido en ocho iteraciones, cada una de quince días aproximadamente. </w:t>
+      </w:r>
+    </w:p>
+    <w:p>
+      <w:r>
+        <w:rPr>
+          <w:highlight w:val="yellow"/>
+        </w:rPr>
+        <w:t>DETALLAR SPRINT POR SPRINT, 1 Y 2 ANTEPROYECTO, EL FINAL DOCUMENTACIÓN Y CORRECCIONES. DAR DETALLE DE LAS FECHAS</w:t>
+      </w:r>
+    </w:p>
+    <w:p>
+      <w:pPr>
+        <w:pStyle w:val="Titulo3Numerado"/>
+        <w:numPr>
+          <w:ilvl w:val="2"/>
+          <w:numId w:val="14"/>
+        </w:numPr>
+      </w:pPr>
+      <w:r>
+        <w:t>Integrantes y roles</w:t>
+      </w:r>
+    </w:p>
+    <w:p>
+      <w:r>
+        <w:t>El grupo de proyecto está compuesto por Federico Speroni y Bruno D</w:t>
+      </w:r>
+      <w:r>
+        <w:t>íaz. Al ser un grupo reducido</w:t>
+      </w:r>
+      <w:r>
+        <w:t xml:space="preserve"> los integrantes del grupo deberán cubrir los distintos roles</w:t>
+      </w:r>
+      <w:r>
+        <w:t>,</w:t>
+      </w:r>
+      <w:r>
+        <w:t xml:space="preserve"> adaptándose </w:t>
+      </w:r>
+      <w:r>
+        <w:lastRenderedPageBreak/>
+        <w:t>a cada una de las necesidades para aplicar</w:t>
+      </w:r>
+      <w:r>
+        <w:t xml:space="preserve"> lo mejor posible</w:t>
+      </w:r>
+      <w:r>
+        <w:t xml:space="preserve"> </w:t>
+      </w:r>
+      <w:proofErr w:type="spellStart"/>
+      <w:r>
+        <w:t>Scrum</w:t>
+      </w:r>
+      <w:proofErr w:type="spellEnd"/>
+      <w:r>
+        <w:t>. Los roles a destacar son:</w:t>
+      </w:r>
+    </w:p>
+    <w:p>
+      <w:pPr>
+        <w:pStyle w:val="Prrafodelista"/>
+        <w:numPr>
+          <w:ilvl w:val="0"/>
+          <w:numId w:val="44"/>
+        </w:numPr>
+      </w:pPr>
+      <w:proofErr w:type="spellStart"/>
+      <w:r>
+        <w:t>Product</w:t>
+      </w:r>
+      <w:proofErr w:type="spellEnd"/>
+      <w:r>
+        <w:t xml:space="preserve"> </w:t>
+      </w:r>
+      <w:proofErr w:type="spellStart"/>
+      <w:r>
+        <w:t>Owner</w:t>
+      </w:r>
+      <w:proofErr w:type="spellEnd"/>
+      <w:r>
+        <w:t xml:space="preserve"> (Representación del cliente)</w:t>
+      </w:r>
+    </w:p>
+    <w:p>
+      <w:pPr>
+        <w:pStyle w:val="Prrafodelista"/>
+        <w:numPr>
+          <w:ilvl w:val="0"/>
+          <w:numId w:val="44"/>
+        </w:numPr>
+      </w:pPr>
+      <w:proofErr w:type="spellStart"/>
+      <w:r>
+        <w:t>Scrum</w:t>
+      </w:r>
+      <w:proofErr w:type="spellEnd"/>
+      <w:r>
+        <w:t xml:space="preserve"> Master </w:t>
+      </w:r>
+    </w:p>
+    <w:p>
+      <w:pPr>
+        <w:pStyle w:val="Prrafodelista"/>
+      </w:pPr>
+      <w:r>
+        <w:t xml:space="preserve">Responsable del funcionamiento de </w:t>
+      </w:r>
+      <w:proofErr w:type="spellStart"/>
+      <w:r>
+        <w:t>Scrum</w:t>
+      </w:r>
+      <w:proofErr w:type="spellEnd"/>
+      <w:r>
+        <w:t xml:space="preserve"> en el proyecto. </w:t>
+      </w:r>
       <w:bookmarkStart w:id="23" w:name="_GoBack"/>
       <w:bookmarkEnd w:id="23"/>
-      <w:r>
-        <w:rPr>
-          <w:b/>
-          <w:u w:val="single"/>
-        </w:rPr>
-        <w:t>R-7</w:t>
-      </w:r>
-      <w:r>
-        <w:rPr>
-          <w:b/>
-          <w:u w:val="single"/>
-        </w:rPr>
-        <w:t xml:space="preserve"> </w:t>
-      </w:r>
-      <w:r>
-        <w:rPr>
-          <w:b/>
-          <w:u w:val="single"/>
-        </w:rPr>
-        <w:t>Enfermedad o incapacidad de trabajar por parte de los integrantes del equipo de desarrollo</w:t>
-      </w:r>
-    </w:p>
-    <w:p>
-      <w:pPr>
-        <w:spacing w:after="200" w:line="276" w:lineRule="auto"/>
-        <w:jc w:val="left"/>
-        <w:rPr>
-          <w:b/>
-        </w:rPr>
-      </w:pPr>
-      <w:r>
-        <w:rPr>
-          <w:b/>
-        </w:rPr>
-        <w:lastRenderedPageBreak/>
-        <w:t>Descripción:</w:t>
-      </w:r>
-    </w:p>
-    <w:p>
-      <w:pPr>
-        <w:spacing w:after="200" w:line="276" w:lineRule="auto"/>
-        <w:jc w:val="left"/>
-      </w:pPr>
-      <w:r>
-        <w:t>Por problemas de salud o trabajo, los integrantes del equipo pueden verse incapacitados de cumplir con las horas planificadas de trabajo.</w:t>
-      </w:r>
-    </w:p>
-    <w:p>
-      <w:pPr>
-        <w:spacing w:after="200" w:line="276" w:lineRule="auto"/>
-        <w:jc w:val="left"/>
-        <w:rPr>
-          <w:b/>
-        </w:rPr>
-      </w:pPr>
-      <w:r>
-        <w:rPr>
-          <w:b/>
-        </w:rPr>
-        <w:t>Plan de contingencia</w:t>
-      </w:r>
-      <w:r>
-        <w:rPr>
-          <w:b/>
-        </w:rPr>
-        <w:t>:</w:t>
-      </w:r>
-    </w:p>
-    <w:p>
-      <w:pPr>
-        <w:spacing w:after="200" w:line="276" w:lineRule="auto"/>
-        <w:jc w:val="left"/>
-      </w:pPr>
-      <w:r>
-        <w:t>En caso que suceda dicho problema, reorganizaremos las horas planificadas recargando de ser posible al integrante activo.</w:t>
-      </w:r>
-    </w:p>
-    <w:p>
-      <w:pPr>
-        <w:spacing w:after="200" w:line="276" w:lineRule="auto"/>
-        <w:jc w:val="left"/>
-        <w:rPr>
-          <w:b/>
-          <w:u w:val="single"/>
-        </w:rPr>
-      </w:pPr>
-    </w:p>
-    <w:p>
-      <w:pPr>
-        <w:spacing w:after="200" w:line="276" w:lineRule="auto"/>
-        <w:jc w:val="left"/>
-        <w:rPr>
-          <w:b/>
-          <w:u w:val="single"/>
-        </w:rPr>
-      </w:pPr>
-      <w:r>
-        <w:rPr>
-          <w:b/>
-          <w:u w:val="single"/>
-        </w:rPr>
-        <w:t>R-8</w:t>
-      </w:r>
-      <w:r>
-        <w:rPr>
-          <w:b/>
-          <w:u w:val="single"/>
-        </w:rPr>
-        <w:t xml:space="preserve"> </w:t>
-      </w:r>
-      <w:r>
-        <w:rPr>
-          <w:b/>
-          <w:u w:val="single"/>
-        </w:rPr>
-        <w:t>Problema con el repositorio de datos (</w:t>
-      </w:r>
-      <w:proofErr w:type="spellStart"/>
-      <w:r>
-        <w:rPr>
-          <w:b/>
-          <w:u w:val="single"/>
-        </w:rPr>
-        <w:t>Github</w:t>
-      </w:r>
-      <w:proofErr w:type="spellEnd"/>
-      <w:r>
-        <w:rPr>
-          <w:b/>
-          <w:u w:val="single"/>
-        </w:rPr>
-        <w:t>)</w:t>
-      </w:r>
-    </w:p>
-    <w:p>
-      <w:pPr>
-        <w:spacing w:after="200" w:line="276" w:lineRule="auto"/>
-        <w:jc w:val="left"/>
-        <w:rPr>
-          <w:b/>
-        </w:rPr>
-      </w:pPr>
-      <w:r>
-        <w:rPr>
-          <w:b/>
-        </w:rPr>
-        <w:t>Descripción:</w:t>
-      </w:r>
-    </w:p>
-    <w:p>
-      <w:pPr>
-        <w:spacing w:after="200" w:line="276" w:lineRule="auto"/>
-        <w:jc w:val="left"/>
-      </w:pPr>
-      <w:r>
-        <w:t>Trabajaremos con un repositorio online para facilitar el trabajo en equipo y control del versionado. Dicho repositorio podría llegar a presentar problemas, imposibilitando así continuar con el proyecto.</w:t>
-      </w:r>
-    </w:p>
-    <w:p>
-      <w:pPr>
-        <w:spacing w:after="200" w:line="276" w:lineRule="auto"/>
-        <w:jc w:val="left"/>
-        <w:rPr>
-          <w:b/>
-        </w:rPr>
-      </w:pPr>
-      <w:r>
-        <w:rPr>
-          <w:b/>
-        </w:rPr>
-        <w:t>Estrategia de minimización:</w:t>
-      </w:r>
-    </w:p>
-    <w:p>
-      <w:pPr>
-        <w:spacing w:after="200" w:line="276" w:lineRule="auto"/>
-        <w:jc w:val="left"/>
-      </w:pPr>
-      <w:r>
-        <w:t>Realizaremos respaldos diarios de lo realizado en una unidad física</w:t>
-      </w:r>
-      <w:r>
-        <w:t>.</w:t>
-      </w:r>
-    </w:p>
-    <w:p>
-      <w:pPr>
-        <w:spacing w:after="200" w:line="276" w:lineRule="auto"/>
-        <w:jc w:val="left"/>
-      </w:pPr>
     </w:p>
     <w:p>
       <w:pPr>
         <w:pStyle w:val="Prrafodelista"/>
-        <w:spacing w:after="200" w:line="276" w:lineRule="auto"/>
-        <w:ind w:left="1065"/>
-        <w:jc w:val="left"/>
-      </w:pPr>
-    </w:p>
-    <w:p>
-      <w:pPr>
-        <w:pStyle w:val="Prrafodelista"/>
-        <w:spacing w:after="200" w:line="276" w:lineRule="auto"/>
-        <w:ind w:left="1065"/>
+        <w:numPr>
+          <w:ilvl w:val="0"/>
+          <w:numId w:val="44"/>
+        </w:numPr>
+      </w:pPr>
+      <w:r>
+        <w:t>Equipo de desarrollo</w:t>
+      </w:r>
+    </w:p>
+    <w:p>
+      <w:pPr>
+        <w:spacing w:after="200" w:line="276" w:lineRule="auto"/>
         <w:jc w:val="left"/>
       </w:pPr>
     </w:p>
@@ -4180,7 +4400,7 @@
       <w:pPr>
         <w:pStyle w:val="Titulo1Numerado"/>
       </w:pPr>
-      <w:bookmarkStart w:id="24" w:name="_Toc479411321"/>
+      <w:bookmarkStart w:id="24" w:name="_Toc479411322"/>
       <w:r>
         <w:t>SGDFGSDF</w:t>
       </w:r>
@@ -4203,31 +4423,6 @@
     </w:p>
     <w:p>
       <w:pPr>
-        <w:pStyle w:val="Titulo1Numerado"/>
-      </w:pPr>
-      <w:bookmarkStart w:id="25" w:name="_Toc479411322"/>
-      <w:r>
-        <w:t>SGDFGSDF</w:t>
-      </w:r>
-      <w:bookmarkEnd w:id="25"/>
-    </w:p>
-    <w:p>
-      <w:pPr>
-        <w:spacing w:after="200" w:line="276" w:lineRule="auto"/>
-        <w:jc w:val="left"/>
-      </w:pPr>
-      <w:r>
-        <w:t>En esta sección haremos mención a los actores involucrados en el sistema, que actúan tanto directamente como indirectamente.</w:t>
-      </w:r>
-    </w:p>
-    <w:p>
-      <w:pPr>
-        <w:spacing w:after="200" w:line="276" w:lineRule="auto"/>
-        <w:jc w:val="left"/>
-      </w:pPr>
-    </w:p>
-    <w:p>
-      <w:pPr>
         <w:spacing w:after="200" w:line="276" w:lineRule="auto"/>
         <w:jc w:val="left"/>
       </w:pPr>
@@ -4246,7 +4441,7 @@
       </w:pPr>
     </w:p>
     <w:sectPr>
-      <w:footerReference w:type="default" r:id="rId8"/>
+      <w:footerReference w:type="default" r:id="rId9"/>
       <w:pgSz w:w="11906" w:h="16838" w:code="9"/>
       <w:pgMar w:top="1701" w:right="1701" w:bottom="1701" w:left="1701" w:header="709" w:footer="709" w:gutter="0"/>
       <w:cols w:space="708"/>
@@ -4312,7 +4507,7 @@
           <w:rPr>
             <w:noProof/>
           </w:rPr>
-          <w:t>10</w:t>
+          <w:t>14</w:t>
         </w:r>
         <w:r>
           <w:rPr>
@@ -7131,6 +7326,119 @@
     </w:lvl>
   </w:abstractNum>
   <w:abstractNum w:abstractNumId="26">
+    <w:nsid w:val="72B43FD9"/>
+    <w:multiLevelType w:val="hybridMultilevel"/>
+    <w:tmpl w:val="5060C54A"/>
+    <w:lvl w:ilvl="0" w:tplc="380A0001">
+      <w:start w:val="1"/>
+      <w:numFmt w:val="bullet"/>
+      <w:lvlText w:val=""/>
+      <w:lvlJc w:val="left"/>
+      <w:pPr>
+        <w:ind w:left="720" w:hanging="360"/>
+      </w:pPr>
+      <w:rPr>
+        <w:rFonts w:ascii="Symbol" w:hAnsi="Symbol" w:hint="default"/>
+      </w:rPr>
+    </w:lvl>
+    <w:lvl w:ilvl="1" w:tplc="380A0003" w:tentative="1">
+      <w:start w:val="1"/>
+      <w:numFmt w:val="bullet"/>
+      <w:lvlText w:val="o"/>
+      <w:lvlJc w:val="left"/>
+      <w:pPr>
+        <w:ind w:left="1440" w:hanging="360"/>
+      </w:pPr>
+      <w:rPr>
+        <w:rFonts w:ascii="Courier New" w:hAnsi="Courier New" w:cs="Courier New" w:hint="default"/>
+      </w:rPr>
+    </w:lvl>
+    <w:lvl w:ilvl="2" w:tplc="380A0005" w:tentative="1">
+      <w:start w:val="1"/>
+      <w:numFmt w:val="bullet"/>
+      <w:lvlText w:val=""/>
+      <w:lvlJc w:val="left"/>
+      <w:pPr>
+        <w:ind w:left="2160" w:hanging="360"/>
+      </w:pPr>
+      <w:rPr>
+        <w:rFonts w:ascii="Wingdings" w:hAnsi="Wingdings" w:hint="default"/>
+      </w:rPr>
+    </w:lvl>
+    <w:lvl w:ilvl="3" w:tplc="380A0001" w:tentative="1">
+      <w:start w:val="1"/>
+      <w:numFmt w:val="bullet"/>
+      <w:lvlText w:val=""/>
+      <w:lvlJc w:val="left"/>
+      <w:pPr>
+        <w:ind w:left="2880" w:hanging="360"/>
+      </w:pPr>
+      <w:rPr>
+        <w:rFonts w:ascii="Symbol" w:hAnsi="Symbol" w:hint="default"/>
+      </w:rPr>
+    </w:lvl>
+    <w:lvl w:ilvl="4" w:tplc="380A0003" w:tentative="1">
+      <w:start w:val="1"/>
+      <w:numFmt w:val="bullet"/>
+      <w:lvlText w:val="o"/>
+      <w:lvlJc w:val="left"/>
+      <w:pPr>
+        <w:ind w:left="3600" w:hanging="360"/>
+      </w:pPr>
+      <w:rPr>
+        <w:rFonts w:ascii="Courier New" w:hAnsi="Courier New" w:cs="Courier New" w:hint="default"/>
+      </w:rPr>
+    </w:lvl>
+    <w:lvl w:ilvl="5" w:tplc="380A0005" w:tentative="1">
+      <w:start w:val="1"/>
+      <w:numFmt w:val="bullet"/>
+      <w:lvlText w:val=""/>
+      <w:lvlJc w:val="left"/>
+      <w:pPr>
+        <w:ind w:left="4320" w:hanging="360"/>
+      </w:pPr>
+      <w:rPr>
+        <w:rFonts w:ascii="Wingdings" w:hAnsi="Wingdings" w:hint="default"/>
+      </w:rPr>
+    </w:lvl>
+    <w:lvl w:ilvl="6" w:tplc="380A0001" w:tentative="1">
+      <w:start w:val="1"/>
+      <w:numFmt w:val="bullet"/>
+      <w:lvlText w:val=""/>
+      <w:lvlJc w:val="left"/>
+      <w:pPr>
+        <w:ind w:left="5040" w:hanging="360"/>
+      </w:pPr>
+      <w:rPr>
+        <w:rFonts w:ascii="Symbol" w:hAnsi="Symbol" w:hint="default"/>
+      </w:rPr>
+    </w:lvl>
+    <w:lvl w:ilvl="7" w:tplc="380A0003" w:tentative="1">
+      <w:start w:val="1"/>
+      <w:numFmt w:val="bullet"/>
+      <w:lvlText w:val="o"/>
+      <w:lvlJc w:val="left"/>
+      <w:pPr>
+        <w:ind w:left="5760" w:hanging="360"/>
+      </w:pPr>
+      <w:rPr>
+        <w:rFonts w:ascii="Courier New" w:hAnsi="Courier New" w:cs="Courier New" w:hint="default"/>
+      </w:rPr>
+    </w:lvl>
+    <w:lvl w:ilvl="8" w:tplc="380A0005" w:tentative="1">
+      <w:start w:val="1"/>
+      <w:numFmt w:val="bullet"/>
+      <w:lvlText w:val=""/>
+      <w:lvlJc w:val="left"/>
+      <w:pPr>
+        <w:ind w:left="6480" w:hanging="360"/>
+      </w:pPr>
+      <w:rPr>
+        <w:rFonts w:ascii="Wingdings" w:hAnsi="Wingdings" w:hint="default"/>
+      </w:rPr>
+    </w:lvl>
+  </w:abstractNum>
+  <w:abstractNum w:abstractNumId="27">
     <w:nsid w:val="74646148"/>
     <w:multiLevelType w:val="hybridMultilevel"/>
     <w:tmpl w:val="329E4B10"/>
@@ -7242,7 +7550,7 @@
       </w:rPr>
     </w:lvl>
   </w:abstractNum>
-  <w:abstractNum w:abstractNumId="27">
+  <w:abstractNum w:abstractNumId="28">
     <w:nsid w:val="7C1466CD"/>
     <w:multiLevelType w:val="hybridMultilevel"/>
     <w:tmpl w:val="44DABC66"/>
@@ -7418,7 +7726,7 @@
     <w:abstractNumId w:val="8"/>
   </w:num>
   <w:num w:numId="22">
-    <w:abstractNumId w:val="27"/>
+    <w:abstractNumId w:val="28"/>
   </w:num>
   <w:num w:numId="23">
     <w:abstractNumId w:val="0"/>
@@ -7442,7 +7750,7 @@
     <w:abstractNumId w:val="17"/>
   </w:num>
   <w:num w:numId="30">
-    <w:abstractNumId w:val="26"/>
+    <w:abstractNumId w:val="27"/>
   </w:num>
   <w:num w:numId="31">
     <w:abstractNumId w:val="20"/>
@@ -7482,6 +7790,9 @@
   </w:num>
   <w:num w:numId="43">
     <w:abstractNumId w:val="19"/>
+  </w:num>
+  <w:num w:numId="44">
+    <w:abstractNumId w:val="26"/>
   </w:num>
 </w:numbering>
 </file>
@@ -8694,7 +9005,7 @@
 </file>
 
 <file path=customXml/itemProps1.xml><?xml version="1.0" encoding="utf-8"?>
-<ds:datastoreItem xmlns:ds="http://schemas.openxmlformats.org/officeDocument/2006/customXml" ds:itemID="{31FCC3ED-5ECE-4787-A271-1968C400B71E}">
+<ds:datastoreItem xmlns:ds="http://schemas.openxmlformats.org/officeDocument/2006/customXml" ds:itemID="{E6EEE4B4-993F-4E0B-8AE8-D41424378B16}">
   <ds:schemaRefs>
     <ds:schemaRef ds:uri="http://schemas.openxmlformats.org/officeDocument/2006/bibliography"/>
   </ds:schemaRefs>

</xml_diff>

<commit_message>
AntrProyecto.. continua plan de proyecto.. documentación de EncuestaUsuarios1
</commit_message>
<xml_diff>
--- a/Documentacion/AnteProyectoCon302.docx
+++ b/Documentacion/AnteProyectoCon302.docx
@@ -4738,7 +4738,13 @@
         <w:t>Cada ciclo de vida</w:t>
       </w:r>
       <w:r>
-        <w:t xml:space="preserve"> comienza con una reunión en la cual evaluaremos la pila de producto (lista de funcionalidades o requerimientos), seleccionando una parte de los mismos con el fin de generar un sprint (lista de funcionalidades que generan un entregable). Cada sprint durará aproximadamente quince días. Se tendrán reuniones diarias de no más de veinte minutos, con el fin de saber ¿qué hicimos?, ¿qué problema tuvimos?, y ¿Qué vamos a hacer en el día?</w:t>
+        <w:t xml:space="preserve"> comienza con una reunión en la cual evaluaremos la pila de producto (lista de funcionalidades o requerimientos), seleccionando una parte de los mismos con el fin de generar un sprint (list</w:t>
+      </w:r>
+      <w:r>
+        <w:t>a de funcionalidades que genera</w:t>
+      </w:r>
+      <w:r>
+        <w:t xml:space="preserve"> un entregable). Cada sprint durará aproximadamente quince días. Se tendrán reuniones diarias de no más de veinte minutos, con el fin de saber ¿qué hicimos?, ¿qué problema tuvimos?, y ¿Qué vamos a hacer en el día?</w:t>
       </w:r>
       <w:r>
         <w:t xml:space="preserve"> </w:t>
@@ -4751,6 +4757,9 @@
       </w:r>
       <w:r>
         <w:t>. Al final de cada sprint contaremos con una porción funcional del producto,</w:t>
+      </w:r>
+      <w:r>
+        <w:t xml:space="preserve"> y</w:t>
       </w:r>
       <w:r>
         <w:t xml:space="preserve"> se llevará a cabo una reunión para evaluar como fue el proceso de desarrollo.</w:t>
@@ -5448,13 +5457,7 @@
         <w:t xml:space="preserve">Para asegurarnos un mejor control  de los requerimientos utilizaremos una planilla de Excel. </w:t>
       </w:r>
       <w:r>
-        <w:t xml:space="preserve">Dicha planilla se evaluará y modificará en caso de ser necesario en cada reunión antes de </w:t>
-      </w:r>
-      <w:r>
-        <w:t>comenzado</w:t>
-      </w:r>
-      <w:r>
-        <w:t xml:space="preserve"> cada sprint.</w:t>
+        <w:t>Dicha planilla se evaluará y modificará en caso de ser necesario en cada reunión antes de comenzado cada sprint.</w:t>
       </w:r>
     </w:p>
     <w:p>
@@ -5836,16 +5839,34 @@
     </w:p>
     <w:p>
       <w:r>
-        <w:t>En lo que refiere a la documentación del proyecto, se utilizarán las normas del documento 302, referente a presentación de trabajos de final de carrera de universidad ORT.</w:t>
-      </w:r>
-    </w:p>
-    <w:p>
-      <w:pPr>
-        <w:rPr>
-          <w:b/>
-          <w:u w:val="single"/>
-        </w:rPr>
-      </w:pPr>
+        <w:t>En lo que refiere a la documentación del proyecto, se utilizarán las normas de</w:t>
+      </w:r>
+      <w:r>
+        <w:t xml:space="preserve"> </w:t>
+      </w:r>
+      <w:r>
+        <w:t>l</w:t>
+      </w:r>
+      <w:r>
+        <w:t>os</w:t>
+      </w:r>
+      <w:r>
+        <w:t xml:space="preserve"> documento</w:t>
+      </w:r>
+      <w:r>
+        <w:t>s</w:t>
+      </w:r>
+      <w:r>
+        <w:t xml:space="preserve"> 302,</w:t>
+      </w:r>
+      <w:r>
+        <w:t xml:space="preserve"> 303, 304, 306</w:t>
+      </w:r>
+      <w:r>
+        <w:t xml:space="preserve"> referente a presentación de trabajos de final de carrera de universidad ORT.</w:t>
+      </w:r>
+    </w:p>
+    <w:p>
       <w:r>
         <w:rPr>
           <w:highlight w:val="yellow"/>
@@ -5856,8 +5877,191 @@
         <w:rPr>
           <w:highlight w:val="yellow"/>
         </w:rPr>
-        <w:t>, VER ESTANDARES PARA CODIGO C#</w:t>
-      </w:r>
+        <w:t>, VER ESTANDARES PARA CODIGO C</w:t>
+      </w:r>
+      <w:r>
+        <w:rPr>
+          <w:highlight w:val="yellow"/>
+        </w:rPr>
+        <w:t>#</w:t>
+      </w:r>
+      <w:r>
+        <w:rPr>
+          <w:highlight w:val="yellow"/>
+        </w:rPr>
+        <w:t xml:space="preserve"> Y JAVASCRIPT</w:t>
+      </w:r>
+    </w:p>
+    <w:p>
+      <w:pPr>
+        <w:pStyle w:val="Titulo3Numerado"/>
+        <w:numPr>
+          <w:ilvl w:val="3"/>
+          <w:numId w:val="14"/>
+        </w:numPr>
+      </w:pPr>
+      <w:r>
+        <w:t xml:space="preserve">Plan de </w:t>
+      </w:r>
+      <w:proofErr w:type="spellStart"/>
+      <w:r>
+        <w:t>testing</w:t>
+      </w:r>
+      <w:proofErr w:type="spellEnd"/>
+    </w:p>
+    <w:p>
+      <w:r>
+        <w:t>Dado que el proyecto se realizará con .Net, las pruebas del Back-</w:t>
+      </w:r>
+      <w:proofErr w:type="spellStart"/>
+      <w:r>
+        <w:t>end</w:t>
+      </w:r>
+      <w:proofErr w:type="spellEnd"/>
+      <w:r>
+        <w:t xml:space="preserve"> se desarrollarán en el comienzo de cada Sprint con </w:t>
+      </w:r>
+      <w:proofErr w:type="spellStart"/>
+      <w:r>
+        <w:t>NUnit</w:t>
+      </w:r>
+      <w:proofErr w:type="spellEnd"/>
+      <w:r>
+        <w:t>, contemplando la mayor variedad de casos posibles (casos borde, datos erróneos, datos correctos). Para el Front-</w:t>
+      </w:r>
+      <w:proofErr w:type="spellStart"/>
+      <w:r>
+        <w:t>end</w:t>
+      </w:r>
+      <w:proofErr w:type="spellEnd"/>
+      <w:r>
+        <w:t xml:space="preserve"> se realizará una planilla de Excel con los datos </w:t>
+      </w:r>
+      <w:r>
+        <w:t>de prueba</w:t>
+      </w:r>
+      <w:r>
+        <w:t xml:space="preserve"> (contemplando al igual que para el Back-</w:t>
+      </w:r>
+      <w:proofErr w:type="spellStart"/>
+      <w:r>
+        <w:t>end</w:t>
+      </w:r>
+      <w:proofErr w:type="spellEnd"/>
+      <w:r>
+        <w:t xml:space="preserve"> la m</w:t>
+      </w:r>
+      <w:r>
+        <w:t>ayor variedad de casos</w:t>
+      </w:r>
+      <w:r>
+        <w:t>)</w:t>
+      </w:r>
+      <w:r>
+        <w:t>, los mismos serán ingresados y chequeados corroborando el correcto funcionamiento del producto.</w:t>
+      </w:r>
+    </w:p>
+    <w:p>
+      <w:r>
+        <w:t xml:space="preserve">Al finalizar cada Sprint debemos integrar la porción del producto funcional al sistema. Por ésta razón debemos volver a chequear ciertos casos de nuevo. </w:t>
+      </w:r>
+      <w:r>
+        <w:rPr>
+          <w:highlight w:val="yellow"/>
+        </w:rPr>
+        <w:t>VER COMO VAMOS A HACER ESTO</w:t>
+      </w:r>
+    </w:p>
+    <w:p>
+      <w:pPr>
+        <w:pStyle w:val="Titulo3Numerado"/>
+        <w:numPr>
+          <w:ilvl w:val="2"/>
+          <w:numId w:val="14"/>
+        </w:numPr>
+      </w:pPr>
+      <w:r>
+        <w:t>Plan de SCM</w:t>
+      </w:r>
+    </w:p>
+    <w:p>
+      <w:r>
+        <w:t xml:space="preserve">El equipo de desarrollo a elegido, por practicidad y conocimiento, el repositorio </w:t>
+      </w:r>
+      <w:proofErr w:type="spellStart"/>
+      <w:r>
+        <w:t>GitHub</w:t>
+      </w:r>
+      <w:proofErr w:type="spellEnd"/>
+      <w:r>
+        <w:t xml:space="preserve"> para trabajar. Se guardarán en dicho repositorio todos los datos referentes al proyecto (código y documentación). Se mantendrán dos versiones, una con el sistema testeado luego de la integración de cada nuevo Sprint, y otra que es la que trabajaremos en conjunto para cada Sprint. La herramienta que utilizaremos para la manipulación del repositorio será </w:t>
+      </w:r>
+      <w:proofErr w:type="spellStart"/>
+      <w:r>
+        <w:t>SourceTree</w:t>
+      </w:r>
+      <w:proofErr w:type="spellEnd"/>
+      <w:r>
+        <w:t xml:space="preserve">. </w:t>
+      </w:r>
+      <w:r>
+        <w:rPr>
+          <w:highlight w:val="yellow"/>
+        </w:rPr>
+        <w:t xml:space="preserve">VER QUE TAL MAS QUE NADA EL TEMA DE LAS </w:t>
+      </w:r>
+      <w:r>
+        <w:rPr>
+          <w:highlight w:val="yellow"/>
+        </w:rPr>
+        <w:lastRenderedPageBreak/>
+        <w:t>RAMAS PARA LAS VERSIONES</w:t>
+      </w:r>
+      <w:r>
+        <w:rPr>
+          <w:highlight w:val="yellow"/>
+        </w:rPr>
+        <w:t>, VER SI ESTA BIEN NO DETALLAR GESTIÓN DE CONFIGURACIONES Y CONTROL DEL VERSIONADO.</w:t>
+      </w:r>
+    </w:p>
+    <w:p>
+      <w:pPr>
+        <w:pStyle w:val="Titulo3Numerado"/>
+        <w:numPr>
+          <w:ilvl w:val="2"/>
+          <w:numId w:val="14"/>
+        </w:numPr>
+      </w:pPr>
+      <w:r>
+        <w:t>Plan de capacitación</w:t>
+      </w:r>
+    </w:p>
+    <w:p>
+      <w:r>
+        <w:rPr>
+          <w:highlight w:val="yellow"/>
+        </w:rPr>
+        <w:t>VER CAPACITACION DE NUEVAS TECNOLOGIAS</w:t>
+      </w:r>
+    </w:p>
+    <w:p>
+      <w:r>
+        <w:t>Con respecto a la capacitación de los usuarios administradores del sistema, se realizará un manual de uso al finalizar el proyecto. Para los usuarios clientes del sistema, se realizarán imágenes que describan fácilmente las funcionalidades del sistema.</w:t>
+      </w:r>
+    </w:p>
+    <w:p>
+      <w:pPr>
+        <w:pStyle w:val="Titulo3Numerado"/>
+        <w:numPr>
+          <w:ilvl w:val="2"/>
+          <w:numId w:val="14"/>
+        </w:numPr>
+      </w:pPr>
+      <w:r>
+        <w:t>Cronograma de trabajo y criticidad</w:t>
+      </w:r>
+    </w:p>
+    <w:p>
       <w:bookmarkStart w:id="29" w:name="_GoBack"/>
       <w:bookmarkEnd w:id="29"/>
     </w:p>
@@ -6022,7 +6226,7 @@
           <w:rPr>
             <w:noProof/>
           </w:rPr>
-          <w:t>18</w:t>
+          <w:t>19</w:t>
         </w:r>
         <w:r>
           <w:rPr>
@@ -10752,7 +10956,7 @@
 </file>
 
 <file path=customXml/itemProps1.xml><?xml version="1.0" encoding="utf-8"?>
-<ds:datastoreItem xmlns:ds="http://schemas.openxmlformats.org/officeDocument/2006/customXml" ds:itemID="{31645953-72A3-4BAB-85BF-DFE416010B9E}">
+<ds:datastoreItem xmlns:ds="http://schemas.openxmlformats.org/officeDocument/2006/customXml" ds:itemID="{DFFDEBF4-E85E-49B4-896C-BC901D18659C}">
   <ds:schemaRefs>
     <ds:schemaRef ds:uri="http://schemas.openxmlformats.org/officeDocument/2006/bibliography"/>
   </ds:schemaRefs>

</xml_diff>